<commit_message>
Enhanced Checklist with study links
</commit_message>
<xml_diff>
--- a/DevOps Checklist.docx
+++ b/DevOps Checklist.docx
@@ -9,8 +9,6 @@
           <w:u w:val="single"/>
         </w:rPr>
       </w:pPr>
-      <w:bookmarkStart w:id="0" w:name="_GoBack"/>
-      <w:bookmarkEnd w:id="0"/>
       <w:r>
         <w:rPr>
           <w:u w:val="single"/>
@@ -29,6 +27,20 @@
       <w:r>
         <w:t>Ansible</w:t>
       </w:r>
+      <w:r>
+        <w:t xml:space="preserve"> - </w:t>
+      </w:r>
+      <w:hyperlink r:id="rId5" w:history="1">
+        <w:r>
+          <w:rPr>
+            <w:rStyle w:val="Hyperlink"/>
+          </w:rPr>
+          <w:t>https://www.youtube.com/watch?v=dCQpaTTTv98</w:t>
+        </w:r>
+      </w:hyperlink>
+      <w:r>
+        <w:t xml:space="preserve"> </w:t>
+      </w:r>
     </w:p>
     <w:p>
       <w:pPr>
@@ -47,18 +59,44 @@
       <w:r>
         <w:t xml:space="preserve"> – Deployment Jobs – 1 Configuration</w:t>
       </w:r>
-    </w:p>
-    <w:p>
-      <w:pPr>
-        <w:pStyle w:val="ListParagraph"/>
-        <w:numPr>
-          <w:ilvl w:val="0"/>
-          <w:numId w:val="1"/>
-        </w:numPr>
+      <w:r>
+        <w:t xml:space="preserve"> - </w:t>
+      </w:r>
+      <w:hyperlink r:id="rId6" w:history="1">
+        <w:r>
+          <w:rPr>
+            <w:rStyle w:val="Hyperlink"/>
+          </w:rPr>
+          <w:t>https://www.youtube.com/watch?v=p7-U1_E_j3w</w:t>
+        </w:r>
+      </w:hyperlink>
+      <w:r>
+        <w:t xml:space="preserve"> </w:t>
+      </w:r>
+    </w:p>
+    <w:p>
+      <w:pPr>
+        <w:pStyle w:val="ListParagraph"/>
+        <w:numPr>
+          <w:ilvl w:val="0"/>
+          <w:numId w:val="1"/>
+        </w:numPr>
+        <w:rPr>
+          <w:color w:val="0070C0"/>
+        </w:rPr>
       </w:pPr>
       <w:r>
         <w:t>ECB – Load Balancer</w:t>
       </w:r>
+      <w:r>
+        <w:t xml:space="preserve"> – </w:t>
+      </w:r>
+      <w:r>
+        <w:rPr>
+          <w:color w:val="0070C0"/>
+        </w:rPr>
+        <w:t>Section 4 – 35 (20 Minutes)</w:t>
+      </w:r>
     </w:p>
     <w:p>
       <w:pPr>
@@ -79,6 +117,31 @@
       <w:r>
         <w:t xml:space="preserve"> – JSON Like – XML Like</w:t>
       </w:r>
+      <w:r>
+        <w:t xml:space="preserve"> - </w:t>
+      </w:r>
+      <w:hyperlink r:id="rId7" w:history="1">
+        <w:r>
+          <w:rPr>
+            <w:rStyle w:val="Hyperlink"/>
+          </w:rPr>
+          <w:t>https://www.youtube.com/watch?v=cdLNKUoMc6c</w:t>
+        </w:r>
+      </w:hyperlink>
+      <w:r>
+        <w:t xml:space="preserve"> &amp; </w:t>
+      </w:r>
+      <w:hyperlink r:id="rId8" w:history="1">
+        <w:r>
+          <w:rPr>
+            <w:rStyle w:val="Hyperlink"/>
+          </w:rPr>
+          <w:t>https://www.youtube.com/watch?v=RmwKA6bhLMI</w:t>
+        </w:r>
+      </w:hyperlink>
+      <w:r>
+        <w:t xml:space="preserve"> </w:t>
+      </w:r>
     </w:p>
     <w:p>
       <w:pPr>
@@ -91,6 +154,20 @@
       <w:r>
         <w:t>Vagrant – Virtual Machine Creator</w:t>
       </w:r>
+      <w:r>
+        <w:t xml:space="preserve"> - </w:t>
+      </w:r>
+      <w:hyperlink r:id="rId9" w:history="1">
+        <w:r>
+          <w:rPr>
+            <w:rStyle w:val="Hyperlink"/>
+          </w:rPr>
+          <w:t>https://www.youtube.com/watch?v=cx79jOpZVE8</w:t>
+        </w:r>
+      </w:hyperlink>
+      <w:r>
+        <w:t xml:space="preserve"> </w:t>
+      </w:r>
     </w:p>
     <w:p>
       <w:pPr>
@@ -103,6 +180,20 @@
       <w:r>
         <w:t>Docker = Simulate</w:t>
       </w:r>
+      <w:r>
+        <w:t xml:space="preserve"> - </w:t>
+      </w:r>
+      <w:hyperlink r:id="rId10" w:history="1">
+        <w:r>
+          <w:rPr>
+            <w:rStyle w:val="Hyperlink"/>
+          </w:rPr>
+          <w:t>https://www.youtube.com/watch?v=z_ace9c97PE</w:t>
+        </w:r>
+      </w:hyperlink>
+      <w:r>
+        <w:t xml:space="preserve"> </w:t>
+      </w:r>
     </w:p>
     <w:p>
       <w:pPr>
@@ -167,6 +258,20 @@
       <w:r>
         <w:t>Mondo DB</w:t>
       </w:r>
+      <w:r>
+        <w:t xml:space="preserve"> - </w:t>
+      </w:r>
+      <w:hyperlink r:id="rId11" w:history="1">
+        <w:r>
+          <w:rPr>
+            <w:rStyle w:val="Hyperlink"/>
+          </w:rPr>
+          <w:t>https://www.youtube.com/watch?v=pWbMrx5rVBE</w:t>
+        </w:r>
+      </w:hyperlink>
+      <w:r>
+        <w:t xml:space="preserve"> </w:t>
+      </w:r>
     </w:p>
     <w:p>
       <w:pPr>
@@ -209,6 +314,20 @@
       <w:r>
         <w:t xml:space="preserve">Hash Searches </w:t>
       </w:r>
+      <w:r>
+        <w:t xml:space="preserve">- </w:t>
+      </w:r>
+      <w:hyperlink r:id="rId12" w:history="1">
+        <w:r>
+          <w:rPr>
+            <w:rStyle w:val="Hyperlink"/>
+          </w:rPr>
+          <w:t>https://www.youtube.com/watch?v=Xk3cgUdoieU</w:t>
+        </w:r>
+      </w:hyperlink>
+      <w:r>
+        <w:t xml:space="preserve"> </w:t>
+      </w:r>
     </w:p>
     <w:p>
       <w:pPr>
@@ -221,39 +340,55 @@
       <w:r>
         <w:t>File Descriptors – Resource</w:t>
       </w:r>
-    </w:p>
-    <w:p>
-      <w:pPr>
-        <w:pStyle w:val="ListParagraph"/>
-        <w:numPr>
-          <w:ilvl w:val="0"/>
-          <w:numId w:val="1"/>
-        </w:numPr>
+      <w:r>
+        <w:t xml:space="preserve"> – Maybe? </w:t>
+      </w:r>
+      <w:hyperlink r:id="rId13" w:history="1">
+        <w:r>
+          <w:rPr>
+            <w:rStyle w:val="Hyperlink"/>
+          </w:rPr>
+          <w:t>https://www.youtube.com/watch?v=Ftg8fjY_YWU</w:t>
+        </w:r>
+      </w:hyperlink>
+      <w:r>
+        <w:t xml:space="preserve"> </w:t>
+      </w:r>
+    </w:p>
+    <w:p>
+      <w:pPr>
+        <w:pStyle w:val="ListParagraph"/>
+        <w:numPr>
+          <w:ilvl w:val="0"/>
+          <w:numId w:val="1"/>
+        </w:numPr>
+        <w:rPr>
+          <w:color w:val="0070C0"/>
+        </w:rPr>
       </w:pPr>
       <w:r>
         <w:t>Elastic Beanstalk</w:t>
       </w:r>
-    </w:p>
-    <w:p>
-      <w:pPr>
-        <w:pStyle w:val="ListParagraph"/>
-        <w:numPr>
-          <w:ilvl w:val="0"/>
-          <w:numId w:val="1"/>
-        </w:numPr>
-      </w:pPr>
-      <w:r>
-        <w:t>Elastic Load Balancers (ECB)</w:t>
-      </w:r>
-    </w:p>
-    <w:p>
-      <w:pPr>
-        <w:pStyle w:val="ListParagraph"/>
-        <w:numPr>
-          <w:ilvl w:val="0"/>
-          <w:numId w:val="1"/>
-        </w:numPr>
-      </w:pPr>
+      <w:r>
+        <w:t xml:space="preserve"> – </w:t>
+      </w:r>
+      <w:r>
+        <w:rPr>
+          <w:color w:val="0070C0"/>
+        </w:rPr>
+        <w:t>Section 11 (30 Minutes)</w:t>
+      </w:r>
+    </w:p>
+    <w:p>
+      <w:pPr>
+        <w:pStyle w:val="ListParagraph"/>
+        <w:numPr>
+          <w:ilvl w:val="0"/>
+          <w:numId w:val="1"/>
+        </w:numPr>
+      </w:pPr>
+      <w:bookmarkStart w:id="0" w:name="_GoBack"/>
+      <w:bookmarkEnd w:id="0"/>
       <w:r>
         <w:t>AWS – Certification – Patch Notification – Monitoring Updates</w:t>
       </w:r>
@@ -1025,7 +1160,6 @@
   <w:style w:type="character" w:default="1" w:styleId="DefaultParagraphFont">
     <w:name w:val="Default Paragraph Font"/>
     <w:uiPriority w:val="1"/>
-    <w:semiHidden/>
     <w:unhideWhenUsed/>
   </w:style>
   <w:style w:type="table" w:default="1" w:styleId="TableNormal">
@@ -1059,6 +1193,29 @@
       <w:ind w:left="720"/>
       <w:contextualSpacing/>
     </w:pPr>
+  </w:style>
+  <w:style w:type="character" w:styleId="Hyperlink">
+    <w:name w:val="Hyperlink"/>
+    <w:basedOn w:val="DefaultParagraphFont"/>
+    <w:uiPriority w:val="99"/>
+    <w:unhideWhenUsed/>
+    <w:rsid w:val="00643297"/>
+    <w:rPr>
+      <w:color w:val="0563C1" w:themeColor="hyperlink"/>
+      <w:u w:val="single"/>
+    </w:rPr>
+  </w:style>
+  <w:style w:type="character" w:styleId="UnresolvedMention">
+    <w:name w:val="Unresolved Mention"/>
+    <w:basedOn w:val="DefaultParagraphFont"/>
+    <w:uiPriority w:val="99"/>
+    <w:semiHidden/>
+    <w:unhideWhenUsed/>
+    <w:rsid w:val="00643297"/>
+    <w:rPr>
+      <w:color w:val="808080"/>
+      <w:shd w:val="clear" w:color="auto" w:fill="E6E6E6"/>
+    </w:rPr>
   </w:style>
 </w:styles>
 </file>

</xml_diff>